<commit_message>
The end of the project
</commit_message>
<xml_diff>
--- a/Модуль Б/Analysisnote.docx
+++ b/Модуль Б/Analysisnote.docx
@@ -1798,62 +1798,6 @@
           <w:lang w:eastAsia="ru-RU"/>
         </w:rPr>
       </w:pPr>
-      <w:r>
-        <w:rPr>
-          <w:rFonts w:ascii="Consolas" w:eastAsia="Times New Roman" w:hAnsi="Consolas" w:cs="Times New Roman"/>
-          <w:noProof/>
-          <w:color w:val="CCCCCC"/>
-          <w:sz w:val="16"/>
-          <w:szCs w:val="16"/>
-          <w:lang w:eastAsia="ru-RU"/>
-        </w:rPr>
-        <w:lastRenderedPageBreak/>
-        <w:drawing>
-          <wp:inline distT="0" distB="0" distL="0" distR="0">
-            <wp:extent cx="5940425" cy="3335034"/>
-            <wp:effectExtent l="19050" t="0" r="3175" b="0"/>
-            <wp:docPr id="1" name="Рисунок 1"/>
-            <wp:cNvGraphicFramePr>
-              <a:graphicFrameLocks xmlns:a="http://schemas.openxmlformats.org/drawingml/2006/main" noChangeAspect="1"/>
-            </wp:cNvGraphicFramePr>
-            <a:graphic xmlns:a="http://schemas.openxmlformats.org/drawingml/2006/main">
-              <a:graphicData uri="http://schemas.openxmlformats.org/drawingml/2006/picture">
-                <pic:pic xmlns:pic="http://schemas.openxmlformats.org/drawingml/2006/picture">
-                  <pic:nvPicPr>
-                    <pic:cNvPr id="0" name="Picture 1"/>
-                    <pic:cNvPicPr>
-                      <a:picLocks noChangeAspect="1" noChangeArrowheads="1"/>
-                    </pic:cNvPicPr>
-                  </pic:nvPicPr>
-                  <pic:blipFill>
-                    <a:blip r:embed="rId4" cstate="print"/>
-                    <a:srcRect/>
-                    <a:stretch>
-                      <a:fillRect/>
-                    </a:stretch>
-                  </pic:blipFill>
-                  <pic:spPr bwMode="auto">
-                    <a:xfrm>
-                      <a:off x="0" y="0"/>
-                      <a:ext cx="5940425" cy="3335034"/>
-                    </a:xfrm>
-                    <a:prstGeom prst="rect">
-                      <a:avLst/>
-                    </a:prstGeom>
-                    <a:noFill/>
-                    <a:ln w="9525">
-                      <a:noFill/>
-                      <a:miter lim="800000"/>
-                      <a:headEnd/>
-                      <a:tailEnd/>
-                    </a:ln>
-                  </pic:spPr>
-                </pic:pic>
-              </a:graphicData>
-            </a:graphic>
-          </wp:inline>
-        </w:drawing>
-      </w:r>
     </w:p>
     <w:p>
       <w:pPr>
@@ -1900,61 +1844,6 @@
           <w:lang w:eastAsia="ru-RU"/>
         </w:rPr>
       </w:pPr>
-      <w:r>
-        <w:rPr>
-          <w:rFonts w:ascii="Consolas" w:eastAsia="Times New Roman" w:hAnsi="Consolas" w:cs="Times New Roman"/>
-          <w:noProof/>
-          <w:color w:val="CCCCCC"/>
-          <w:sz w:val="16"/>
-          <w:szCs w:val="16"/>
-          <w:lang w:eastAsia="ru-RU"/>
-        </w:rPr>
-        <w:drawing>
-          <wp:inline distT="0" distB="0" distL="0" distR="0">
-            <wp:extent cx="5940425" cy="3337621"/>
-            <wp:effectExtent l="19050" t="0" r="3175" b="0"/>
-            <wp:docPr id="4" name="Рисунок 4"/>
-            <wp:cNvGraphicFramePr>
-              <a:graphicFrameLocks xmlns:a="http://schemas.openxmlformats.org/drawingml/2006/main" noChangeAspect="1"/>
-            </wp:cNvGraphicFramePr>
-            <a:graphic xmlns:a="http://schemas.openxmlformats.org/drawingml/2006/main">
-              <a:graphicData uri="http://schemas.openxmlformats.org/drawingml/2006/picture">
-                <pic:pic xmlns:pic="http://schemas.openxmlformats.org/drawingml/2006/picture">
-                  <pic:nvPicPr>
-                    <pic:cNvPr id="0" name="Picture 4"/>
-                    <pic:cNvPicPr>
-                      <a:picLocks noChangeAspect="1" noChangeArrowheads="1"/>
-                    </pic:cNvPicPr>
-                  </pic:nvPicPr>
-                  <pic:blipFill>
-                    <a:blip r:embed="rId5" cstate="print"/>
-                    <a:srcRect/>
-                    <a:stretch>
-                      <a:fillRect/>
-                    </a:stretch>
-                  </pic:blipFill>
-                  <pic:spPr bwMode="auto">
-                    <a:xfrm>
-                      <a:off x="0" y="0"/>
-                      <a:ext cx="5940425" cy="3337621"/>
-                    </a:xfrm>
-                    <a:prstGeom prst="rect">
-                      <a:avLst/>
-                    </a:prstGeom>
-                    <a:noFill/>
-                    <a:ln w="9525">
-                      <a:noFill/>
-                      <a:miter lim="800000"/>
-                      <a:headEnd/>
-                      <a:tailEnd/>
-                    </a:ln>
-                  </pic:spPr>
-                </pic:pic>
-              </a:graphicData>
-            </a:graphic>
-          </wp:inline>
-        </w:drawing>
-      </w:r>
     </w:p>
     <w:p>
       <w:pPr>
@@ -2001,62 +1890,6 @@
           <w:lang w:eastAsia="ru-RU"/>
         </w:rPr>
       </w:pPr>
-      <w:r>
-        <w:rPr>
-          <w:rFonts w:ascii="Consolas" w:eastAsia="Times New Roman" w:hAnsi="Consolas" w:cs="Times New Roman"/>
-          <w:noProof/>
-          <w:color w:val="CCCCCC"/>
-          <w:sz w:val="16"/>
-          <w:szCs w:val="16"/>
-          <w:lang w:eastAsia="ru-RU"/>
-        </w:rPr>
-        <w:lastRenderedPageBreak/>
-        <w:drawing>
-          <wp:inline distT="0" distB="0" distL="0" distR="0">
-            <wp:extent cx="5940425" cy="3332463"/>
-            <wp:effectExtent l="19050" t="0" r="3175" b="0"/>
-            <wp:docPr id="7" name="Рисунок 7"/>
-            <wp:cNvGraphicFramePr>
-              <a:graphicFrameLocks xmlns:a="http://schemas.openxmlformats.org/drawingml/2006/main" noChangeAspect="1"/>
-            </wp:cNvGraphicFramePr>
-            <a:graphic xmlns:a="http://schemas.openxmlformats.org/drawingml/2006/main">
-              <a:graphicData uri="http://schemas.openxmlformats.org/drawingml/2006/picture">
-                <pic:pic xmlns:pic="http://schemas.openxmlformats.org/drawingml/2006/picture">
-                  <pic:nvPicPr>
-                    <pic:cNvPr id="0" name="Picture 7"/>
-                    <pic:cNvPicPr>
-                      <a:picLocks noChangeAspect="1" noChangeArrowheads="1"/>
-                    </pic:cNvPicPr>
-                  </pic:nvPicPr>
-                  <pic:blipFill>
-                    <a:blip r:embed="rId6" cstate="print"/>
-                    <a:srcRect/>
-                    <a:stretch>
-                      <a:fillRect/>
-                    </a:stretch>
-                  </pic:blipFill>
-                  <pic:spPr bwMode="auto">
-                    <a:xfrm>
-                      <a:off x="0" y="0"/>
-                      <a:ext cx="5940425" cy="3332463"/>
-                    </a:xfrm>
-                    <a:prstGeom prst="rect">
-                      <a:avLst/>
-                    </a:prstGeom>
-                    <a:noFill/>
-                    <a:ln w="9525">
-                      <a:noFill/>
-                      <a:miter lim="800000"/>
-                      <a:headEnd/>
-                      <a:tailEnd/>
-                    </a:ln>
-                  </pic:spPr>
-                </pic:pic>
-              </a:graphicData>
-            </a:graphic>
-          </wp:inline>
-        </w:drawing>
-      </w:r>
     </w:p>
     <w:p>
       <w:pPr>
@@ -2103,61 +1936,6 @@
           <w:lang w:eastAsia="ru-RU"/>
         </w:rPr>
       </w:pPr>
-      <w:r>
-        <w:rPr>
-          <w:rFonts w:ascii="Consolas" w:eastAsia="Times New Roman" w:hAnsi="Consolas" w:cs="Times New Roman"/>
-          <w:noProof/>
-          <w:color w:val="CCCCCC"/>
-          <w:sz w:val="16"/>
-          <w:szCs w:val="16"/>
-          <w:lang w:eastAsia="ru-RU"/>
-        </w:rPr>
-        <w:drawing>
-          <wp:inline distT="0" distB="0" distL="0" distR="0">
-            <wp:extent cx="5940425" cy="3334759"/>
-            <wp:effectExtent l="19050" t="0" r="3175" b="0"/>
-            <wp:docPr id="10" name="Рисунок 10"/>
-            <wp:cNvGraphicFramePr>
-              <a:graphicFrameLocks xmlns:a="http://schemas.openxmlformats.org/drawingml/2006/main" noChangeAspect="1"/>
-            </wp:cNvGraphicFramePr>
-            <a:graphic xmlns:a="http://schemas.openxmlformats.org/drawingml/2006/main">
-              <a:graphicData uri="http://schemas.openxmlformats.org/drawingml/2006/picture">
-                <pic:pic xmlns:pic="http://schemas.openxmlformats.org/drawingml/2006/picture">
-                  <pic:nvPicPr>
-                    <pic:cNvPr id="0" name="Picture 10"/>
-                    <pic:cNvPicPr>
-                      <a:picLocks noChangeAspect="1" noChangeArrowheads="1"/>
-                    </pic:cNvPicPr>
-                  </pic:nvPicPr>
-                  <pic:blipFill>
-                    <a:blip r:embed="rId7" cstate="print"/>
-                    <a:srcRect/>
-                    <a:stretch>
-                      <a:fillRect/>
-                    </a:stretch>
-                  </pic:blipFill>
-                  <pic:spPr bwMode="auto">
-                    <a:xfrm>
-                      <a:off x="0" y="0"/>
-                      <a:ext cx="5940425" cy="3334759"/>
-                    </a:xfrm>
-                    <a:prstGeom prst="rect">
-                      <a:avLst/>
-                    </a:prstGeom>
-                    <a:noFill/>
-                    <a:ln w="9525">
-                      <a:noFill/>
-                      <a:miter lim="800000"/>
-                      <a:headEnd/>
-                      <a:tailEnd/>
-                    </a:ln>
-                  </pic:spPr>
-                </pic:pic>
-              </a:graphicData>
-            </a:graphic>
-          </wp:inline>
-        </w:drawing>
-      </w:r>
     </w:p>
     <w:p>
       <w:pPr>
@@ -2204,62 +1982,6 @@
           <w:lang w:eastAsia="ru-RU"/>
         </w:rPr>
       </w:pPr>
-      <w:r>
-        <w:rPr>
-          <w:rFonts w:ascii="Consolas" w:eastAsia="Times New Roman" w:hAnsi="Consolas" w:cs="Times New Roman"/>
-          <w:noProof/>
-          <w:color w:val="CCCCCC"/>
-          <w:sz w:val="16"/>
-          <w:szCs w:val="16"/>
-          <w:lang w:eastAsia="ru-RU"/>
-        </w:rPr>
-        <w:lastRenderedPageBreak/>
-        <w:drawing>
-          <wp:inline distT="0" distB="0" distL="0" distR="0">
-            <wp:extent cx="5940425" cy="3352800"/>
-            <wp:effectExtent l="19050" t="0" r="3175" b="0"/>
-            <wp:docPr id="13" name="Рисунок 13"/>
-            <wp:cNvGraphicFramePr>
-              <a:graphicFrameLocks xmlns:a="http://schemas.openxmlformats.org/drawingml/2006/main" noChangeAspect="1"/>
-            </wp:cNvGraphicFramePr>
-            <a:graphic xmlns:a="http://schemas.openxmlformats.org/drawingml/2006/main">
-              <a:graphicData uri="http://schemas.openxmlformats.org/drawingml/2006/picture">
-                <pic:pic xmlns:pic="http://schemas.openxmlformats.org/drawingml/2006/picture">
-                  <pic:nvPicPr>
-                    <pic:cNvPr id="0" name="Picture 13"/>
-                    <pic:cNvPicPr>
-                      <a:picLocks noChangeAspect="1" noChangeArrowheads="1"/>
-                    </pic:cNvPicPr>
-                  </pic:nvPicPr>
-                  <pic:blipFill>
-                    <a:blip r:embed="rId8" cstate="print"/>
-                    <a:srcRect/>
-                    <a:stretch>
-                      <a:fillRect/>
-                    </a:stretch>
-                  </pic:blipFill>
-                  <pic:spPr bwMode="auto">
-                    <a:xfrm>
-                      <a:off x="0" y="0"/>
-                      <a:ext cx="5940425" cy="3352800"/>
-                    </a:xfrm>
-                    <a:prstGeom prst="rect">
-                      <a:avLst/>
-                    </a:prstGeom>
-                    <a:noFill/>
-                    <a:ln w="9525">
-                      <a:noFill/>
-                      <a:miter lim="800000"/>
-                      <a:headEnd/>
-                      <a:tailEnd/>
-                    </a:ln>
-                  </pic:spPr>
-                </pic:pic>
-              </a:graphicData>
-            </a:graphic>
-          </wp:inline>
-        </w:drawing>
-      </w:r>
     </w:p>
     <w:p>
       <w:pPr>
@@ -2316,61 +2038,6 @@
           <w:lang w:val="en-US" w:eastAsia="ru-RU"/>
         </w:rPr>
       </w:pPr>
-      <w:r>
-        <w:rPr>
-          <w:rFonts w:ascii="Consolas" w:eastAsia="Times New Roman" w:hAnsi="Consolas" w:cs="Times New Roman"/>
-          <w:noProof/>
-          <w:color w:val="CCCCCC"/>
-          <w:sz w:val="16"/>
-          <w:szCs w:val="16"/>
-          <w:lang w:eastAsia="ru-RU"/>
-        </w:rPr>
-        <w:drawing>
-          <wp:inline distT="0" distB="0" distL="0" distR="0">
-            <wp:extent cx="5940425" cy="1528422"/>
-            <wp:effectExtent l="19050" t="0" r="3175" b="0"/>
-            <wp:docPr id="16" name="Рисунок 16"/>
-            <wp:cNvGraphicFramePr>
-              <a:graphicFrameLocks xmlns:a="http://schemas.openxmlformats.org/drawingml/2006/main" noChangeAspect="1"/>
-            </wp:cNvGraphicFramePr>
-            <a:graphic xmlns:a="http://schemas.openxmlformats.org/drawingml/2006/main">
-              <a:graphicData uri="http://schemas.openxmlformats.org/drawingml/2006/picture">
-                <pic:pic xmlns:pic="http://schemas.openxmlformats.org/drawingml/2006/picture">
-                  <pic:nvPicPr>
-                    <pic:cNvPr id="0" name="Picture 16"/>
-                    <pic:cNvPicPr>
-                      <a:picLocks noChangeAspect="1" noChangeArrowheads="1"/>
-                    </pic:cNvPicPr>
-                  </pic:nvPicPr>
-                  <pic:blipFill>
-                    <a:blip r:embed="rId9" cstate="print"/>
-                    <a:srcRect/>
-                    <a:stretch>
-                      <a:fillRect/>
-                    </a:stretch>
-                  </pic:blipFill>
-                  <pic:spPr bwMode="auto">
-                    <a:xfrm>
-                      <a:off x="0" y="0"/>
-                      <a:ext cx="5940425" cy="1528422"/>
-                    </a:xfrm>
-                    <a:prstGeom prst="rect">
-                      <a:avLst/>
-                    </a:prstGeom>
-                    <a:noFill/>
-                    <a:ln w="9525">
-                      <a:noFill/>
-                      <a:miter lim="800000"/>
-                      <a:headEnd/>
-                      <a:tailEnd/>
-                    </a:ln>
-                  </pic:spPr>
-                </pic:pic>
-              </a:graphicData>
-            </a:graphic>
-          </wp:inline>
-        </w:drawing>
-      </w:r>
     </w:p>
     <w:p>
       <w:pPr>

</xml_diff>